<commit_message>
Check the slidy presentation for typos
</commit_message>
<xml_diff>
--- a/vignette/R.tricks.docx
+++ b/vignette/R.tricks.docx
@@ -38749,315 +38749,351 @@
       <w:r>
         <w:t xml:space="preserve">e of the code will display the </w:t>
       </w:r>
+      <w:r>
+        <w:t xml:space="preserve">code and output together. Otherwise, the code and </w:t>
+      </w:r>
+      <w:r>
+        <w:t xml:space="preserve">output will display incrementally. </w:t>
+      </w:r>
+    </w:p>
+    <w:p>
+      <w:pPr>
+        <w:spacing w:after="0" w:line="180" w:lineRule="exact"/>
+        <w:ind w:left="1440"/>
+        <w:rPr>
+          <w:sz w:val="21"/>
+        </w:rPr>
+      </w:pPr>
+      <w:r>
+        <w:rPr>
+          <w:sz w:val="21"/>
+        </w:rPr>
+        <w:t>---</w:t>
+      </w:r>
+    </w:p>
+    <w:p>
+      <w:pPr>
+        <w:spacing w:after="0" w:line="180" w:lineRule="exact"/>
+        <w:ind w:left="1440"/>
+        <w:rPr>
+          <w:sz w:val="21"/>
+        </w:rPr>
+      </w:pPr>
+      <w:r>
+        <w:rPr>
+          <w:sz w:val="21"/>
+        </w:rPr>
+        <w:t>title: "Incremental Code Chunk"</w:t>
+      </w:r>
+    </w:p>
+    <w:p>
+      <w:pPr>
+        <w:spacing w:after="0" w:line="180" w:lineRule="exact"/>
+        <w:ind w:left="1440"/>
+        <w:rPr>
+          <w:sz w:val="21"/>
+        </w:rPr>
+      </w:pPr>
+      <w:r>
+        <w:rPr>
+          <w:sz w:val="21"/>
+        </w:rPr>
+        <w:t>runtime: shiny</w:t>
+      </w:r>
+    </w:p>
+    <w:p>
+      <w:pPr>
+        <w:spacing w:after="0" w:line="180" w:lineRule="exact"/>
+        <w:ind w:left="1440"/>
+        <w:rPr>
+          <w:sz w:val="21"/>
+        </w:rPr>
+      </w:pPr>
+      <w:r>
+        <w:rPr>
+          <w:sz w:val="21"/>
+        </w:rPr>
+        <w:t xml:space="preserve">output: </w:t>
+      </w:r>
+    </w:p>
+    <w:p>
+      <w:pPr>
+        <w:spacing w:after="0" w:line="180" w:lineRule="exact"/>
+        <w:ind w:left="1440"/>
+        <w:rPr>
+          <w:sz w:val="21"/>
+        </w:rPr>
+      </w:pPr>
+      <w:r>
+        <w:rPr>
+          <w:sz w:val="21"/>
+        </w:rPr>
+        <w:t xml:space="preserve">  slidy_presentation:</w:t>
+      </w:r>
+    </w:p>
+    <w:p>
+      <w:pPr>
+        <w:spacing w:after="0" w:line="180" w:lineRule="exact"/>
+        <w:ind w:left="1440"/>
+        <w:rPr>
+          <w:sz w:val="21"/>
+        </w:rPr>
+      </w:pPr>
+      <w:r>
+        <w:rPr>
+          <w:sz w:val="21"/>
+        </w:rPr>
+        <w:t xml:space="preserve">    incremental: true</w:t>
+      </w:r>
+    </w:p>
+    <w:p>
+      <w:pPr>
+        <w:spacing w:after="0" w:line="180" w:lineRule="exact"/>
+        <w:ind w:left="1440"/>
+        <w:rPr>
+          <w:sz w:val="21"/>
+        </w:rPr>
+      </w:pPr>
+      <w:r>
+        <w:rPr>
+          <w:sz w:val="21"/>
+        </w:rPr>
+        <w:t>---</w:t>
+      </w:r>
+    </w:p>
+    <w:p>
+      <w:pPr>
+        <w:spacing w:after="0" w:line="180" w:lineRule="exact"/>
+        <w:ind w:left="1440"/>
+        <w:rPr>
+          <w:sz w:val="21"/>
+        </w:rPr>
+      </w:pPr>
+    </w:p>
+    <w:p>
+      <w:pPr>
+        <w:spacing w:after="0" w:line="180" w:lineRule="exact"/>
+        <w:ind w:left="1440"/>
+        <w:rPr>
+          <w:sz w:val="21"/>
+        </w:rPr>
+      </w:pPr>
+      <w:r>
+        <w:rPr>
+          <w:sz w:val="21"/>
+        </w:rPr>
+        <w:t>## Bullets</w:t>
+      </w:r>
+    </w:p>
+    <w:p>
+      <w:pPr>
+        <w:spacing w:after="0" w:line="180" w:lineRule="exact"/>
+        <w:ind w:left="1440"/>
+        <w:rPr>
+          <w:sz w:val="21"/>
+        </w:rPr>
+      </w:pPr>
+      <w:r>
+        <w:rPr>
+          <w:sz w:val="21"/>
+        </w:rPr>
+        <w:t>- Bullet 1</w:t>
+      </w:r>
+    </w:p>
+    <w:p>
+      <w:pPr>
+        <w:spacing w:after="0" w:line="180" w:lineRule="exact"/>
+        <w:ind w:left="1440"/>
+        <w:rPr>
+          <w:sz w:val="21"/>
+        </w:rPr>
+      </w:pPr>
+      <w:r>
+        <w:rPr>
+          <w:sz w:val="21"/>
+        </w:rPr>
+        <w:t>- Bullet 2</w:t>
+      </w:r>
+    </w:p>
+    <w:p>
+      <w:pPr>
+        <w:spacing w:after="0" w:line="180" w:lineRule="exact"/>
+        <w:ind w:left="1440"/>
+        <w:rPr>
+          <w:sz w:val="21"/>
+        </w:rPr>
+      </w:pPr>
+    </w:p>
+    <w:p>
+      <w:pPr>
+        <w:spacing w:after="0" w:line="180" w:lineRule="exact"/>
+        <w:ind w:left="1440"/>
+        <w:rPr>
+          <w:sz w:val="21"/>
+        </w:rPr>
+      </w:pPr>
+      <w:r>
+        <w:rPr>
+          <w:sz w:val="21"/>
+        </w:rPr>
+        <w:t>&lt;ul class = "incremental"&gt;</w:t>
+      </w:r>
+    </w:p>
+    <w:p>
+      <w:pPr>
+        <w:spacing w:after="0" w:line="180" w:lineRule="exact"/>
+        <w:ind w:left="1440"/>
+        <w:rPr>
+          <w:sz w:val="21"/>
+        </w:rPr>
+      </w:pPr>
+      <w:r>
+        <w:rPr>
+          <w:sz w:val="21"/>
+        </w:rPr>
+        <w:t>&lt;div&gt;</w:t>
+      </w:r>
+    </w:p>
+    <w:p>
+      <w:pPr>
+        <w:spacing w:after="0" w:line="180" w:lineRule="exact"/>
+        <w:ind w:left="1440"/>
+        <w:rPr>
+          <w:sz w:val="21"/>
+        </w:rPr>
+      </w:pPr>
+      <w:r>
+        <w:rPr>
+          <w:sz w:val="21"/>
+        </w:rPr>
+        <w:t>```{r cars}</w:t>
+      </w:r>
+    </w:p>
+    <w:p>
+      <w:pPr>
+        <w:spacing w:after="0" w:line="180" w:lineRule="exact"/>
+        <w:ind w:left="1440"/>
+        <w:rPr>
+          <w:sz w:val="21"/>
+        </w:rPr>
+      </w:pPr>
+      <w:r>
+        <w:rPr>
+          <w:sz w:val="21"/>
+        </w:rPr>
+        <w:t>summary(cars)  # code and output will display in the same time, if div is added</w:t>
+      </w:r>
+    </w:p>
+    <w:p>
+      <w:pPr>
+        <w:spacing w:after="0" w:line="180" w:lineRule="exact"/>
+        <w:ind w:left="1440"/>
+        <w:rPr>
+          <w:sz w:val="21"/>
+        </w:rPr>
+      </w:pPr>
+      <w:r>
+        <w:rPr>
+          <w:sz w:val="21"/>
+        </w:rPr>
+        <w:t>```</w:t>
+      </w:r>
+    </w:p>
+    <w:p>
+      <w:pPr>
+        <w:spacing w:after="0" w:line="180" w:lineRule="exact"/>
+        <w:ind w:left="1440"/>
+        <w:rPr>
+          <w:sz w:val="21"/>
+        </w:rPr>
+      </w:pPr>
+      <w:r>
+        <w:rPr>
+          <w:sz w:val="21"/>
+        </w:rPr>
+        <w:lastRenderedPageBreak/>
+        <w:t>&lt;/div&gt;</w:t>
+      </w:r>
+    </w:p>
+    <w:p>
+      <w:pPr>
+        <w:spacing w:after="0" w:line="180" w:lineRule="exact"/>
+        <w:ind w:left="1440"/>
+        <w:rPr>
+          <w:sz w:val="21"/>
+        </w:rPr>
+      </w:pPr>
+      <w:r>
+        <w:rPr>
+          <w:sz w:val="21"/>
+        </w:rPr>
+        <w:t>&lt;/ul&gt;</w:t>
+      </w:r>
+    </w:p>
+    <w:p>
+      <w:pPr>
+        <w:spacing w:after="0" w:line="180" w:lineRule="exact"/>
+        <w:ind w:left="1440"/>
+        <w:rPr>
+          <w:sz w:val="21"/>
+        </w:rPr>
+      </w:pPr>
+    </w:p>
+    <w:p>
+      <w:pPr>
+        <w:spacing w:after="0" w:line="180" w:lineRule="exact"/>
+        <w:ind w:left="1440"/>
+      </w:pPr>
+    </w:p>
+    <w:p>
+      <w:pPr>
+        <w:pStyle w:val="ListParagraph"/>
+        <w:numPr>
+          <w:ilvl w:val="0"/>
+          <w:numId w:val="2"/>
+        </w:numPr>
+      </w:pPr>
+      <w:r>
+        <w:t>Two ways to install packages from github:</w:t>
+      </w:r>
+    </w:p>
+    <w:p>
+      <w:pPr>
+        <w:pStyle w:val="ListParagraph"/>
+        <w:numPr>
+          <w:ilvl w:val="0"/>
+          <w:numId w:val="23"/>
+        </w:numPr>
+      </w:pPr>
+      <w:r>
+        <w:t>devtools::install_github(‘JianhuaHuang/streamlineR’)</w:t>
+      </w:r>
+    </w:p>
+    <w:p>
+      <w:pPr>
+        <w:pStyle w:val="ListParagraph"/>
+        <w:numPr>
+          <w:ilvl w:val="0"/>
+          <w:numId w:val="23"/>
+        </w:numPr>
+        <w:jc w:val="left"/>
+      </w:pPr>
+      <w:r>
+        <w:t xml:space="preserve">download the package from github, and then install the package locally: </w:t>
+      </w:r>
+      <w:hyperlink r:id="rId310" w:history="1">
+        <w:r>
+          <w:rPr>
+            <w:rStyle w:val="Hyperlink"/>
+          </w:rPr>
+          <w:t>https://api.github.com/repos/JianhuaHuang/streamlineR/zipball/master</w:t>
+        </w:r>
+      </w:hyperlink>
+      <w:r>
+        <w:t xml:space="preserve"> </w:t>
+      </w:r>
       <w:bookmarkStart w:id="2" w:name="_GoBack"/>
       <w:bookmarkEnd w:id="2"/>
-      <w:r>
-        <w:t xml:space="preserve">code and output together. Otherwise, the code and </w:t>
-      </w:r>
-      <w:r>
-        <w:t xml:space="preserve">output will display incrementally. </w:t>
-      </w:r>
-    </w:p>
-    <w:p>
-      <w:pPr>
-        <w:spacing w:after="0" w:line="180" w:lineRule="exact"/>
-        <w:ind w:left="1440"/>
-        <w:rPr>
-          <w:sz w:val="21"/>
-        </w:rPr>
-      </w:pPr>
-      <w:r>
-        <w:rPr>
-          <w:sz w:val="21"/>
-        </w:rPr>
-        <w:t>---</w:t>
-      </w:r>
-    </w:p>
-    <w:p>
-      <w:pPr>
-        <w:spacing w:after="0" w:line="180" w:lineRule="exact"/>
-        <w:ind w:left="1440"/>
-        <w:rPr>
-          <w:sz w:val="21"/>
-        </w:rPr>
-      </w:pPr>
-      <w:r>
-        <w:rPr>
-          <w:sz w:val="21"/>
-        </w:rPr>
-        <w:t>title: "Incremental Code Chunk"</w:t>
-      </w:r>
-    </w:p>
-    <w:p>
-      <w:pPr>
-        <w:spacing w:after="0" w:line="180" w:lineRule="exact"/>
-        <w:ind w:left="1440"/>
-        <w:rPr>
-          <w:sz w:val="21"/>
-        </w:rPr>
-      </w:pPr>
-      <w:r>
-        <w:rPr>
-          <w:sz w:val="21"/>
-        </w:rPr>
-        <w:t>runtime: shiny</w:t>
-      </w:r>
-    </w:p>
-    <w:p>
-      <w:pPr>
-        <w:spacing w:after="0" w:line="180" w:lineRule="exact"/>
-        <w:ind w:left="1440"/>
-        <w:rPr>
-          <w:sz w:val="21"/>
-        </w:rPr>
-      </w:pPr>
-      <w:r>
-        <w:rPr>
-          <w:sz w:val="21"/>
-        </w:rPr>
-        <w:t xml:space="preserve">output: </w:t>
-      </w:r>
-    </w:p>
-    <w:p>
-      <w:pPr>
-        <w:spacing w:after="0" w:line="180" w:lineRule="exact"/>
-        <w:ind w:left="1440"/>
-        <w:rPr>
-          <w:sz w:val="21"/>
-        </w:rPr>
-      </w:pPr>
-      <w:r>
-        <w:rPr>
-          <w:sz w:val="21"/>
-        </w:rPr>
-        <w:t xml:space="preserve">  slidy_presentation:</w:t>
-      </w:r>
-    </w:p>
-    <w:p>
-      <w:pPr>
-        <w:spacing w:after="0" w:line="180" w:lineRule="exact"/>
-        <w:ind w:left="1440"/>
-        <w:rPr>
-          <w:sz w:val="21"/>
-        </w:rPr>
-      </w:pPr>
-      <w:r>
-        <w:rPr>
-          <w:sz w:val="21"/>
-        </w:rPr>
-        <w:t xml:space="preserve">    incremental: true</w:t>
-      </w:r>
-    </w:p>
-    <w:p>
-      <w:pPr>
-        <w:spacing w:after="0" w:line="180" w:lineRule="exact"/>
-        <w:ind w:left="1440"/>
-        <w:rPr>
-          <w:sz w:val="21"/>
-        </w:rPr>
-      </w:pPr>
-      <w:r>
-        <w:rPr>
-          <w:sz w:val="21"/>
-        </w:rPr>
-        <w:t>---</w:t>
-      </w:r>
-    </w:p>
-    <w:p>
-      <w:pPr>
-        <w:spacing w:after="0" w:line="180" w:lineRule="exact"/>
-        <w:ind w:left="1440"/>
-        <w:rPr>
-          <w:sz w:val="21"/>
-        </w:rPr>
-      </w:pPr>
-    </w:p>
-    <w:p>
-      <w:pPr>
-        <w:spacing w:after="0" w:line="180" w:lineRule="exact"/>
-        <w:ind w:left="1440"/>
-        <w:rPr>
-          <w:sz w:val="21"/>
-        </w:rPr>
-      </w:pPr>
-      <w:r>
-        <w:rPr>
-          <w:sz w:val="21"/>
-        </w:rPr>
-        <w:t>## Bullets</w:t>
-      </w:r>
-    </w:p>
-    <w:p>
-      <w:pPr>
-        <w:spacing w:after="0" w:line="180" w:lineRule="exact"/>
-        <w:ind w:left="1440"/>
-        <w:rPr>
-          <w:sz w:val="21"/>
-        </w:rPr>
-      </w:pPr>
-      <w:r>
-        <w:rPr>
-          <w:sz w:val="21"/>
-        </w:rPr>
-        <w:t>- Bullet 1</w:t>
-      </w:r>
-    </w:p>
-    <w:p>
-      <w:pPr>
-        <w:spacing w:after="0" w:line="180" w:lineRule="exact"/>
-        <w:ind w:left="1440"/>
-        <w:rPr>
-          <w:sz w:val="21"/>
-        </w:rPr>
-      </w:pPr>
-      <w:r>
-        <w:rPr>
-          <w:sz w:val="21"/>
-        </w:rPr>
-        <w:t>- Bullet 2</w:t>
-      </w:r>
-    </w:p>
-    <w:p>
-      <w:pPr>
-        <w:spacing w:after="0" w:line="180" w:lineRule="exact"/>
-        <w:ind w:left="1440"/>
-        <w:rPr>
-          <w:sz w:val="21"/>
-        </w:rPr>
-      </w:pPr>
-    </w:p>
-    <w:p>
-      <w:pPr>
-        <w:spacing w:after="0" w:line="180" w:lineRule="exact"/>
-        <w:ind w:left="1440"/>
-        <w:rPr>
-          <w:sz w:val="21"/>
-        </w:rPr>
-      </w:pPr>
-      <w:r>
-        <w:rPr>
-          <w:sz w:val="21"/>
-        </w:rPr>
-        <w:t>&lt;ul class = "incremental"&gt;</w:t>
-      </w:r>
-    </w:p>
-    <w:p>
-      <w:pPr>
-        <w:spacing w:after="0" w:line="180" w:lineRule="exact"/>
-        <w:ind w:left="1440"/>
-        <w:rPr>
-          <w:sz w:val="21"/>
-        </w:rPr>
-      </w:pPr>
-      <w:r>
-        <w:rPr>
-          <w:sz w:val="21"/>
-        </w:rPr>
-        <w:t>&lt;div&gt;</w:t>
-      </w:r>
-    </w:p>
-    <w:p>
-      <w:pPr>
-        <w:spacing w:after="0" w:line="180" w:lineRule="exact"/>
-        <w:ind w:left="1440"/>
-        <w:rPr>
-          <w:sz w:val="21"/>
-        </w:rPr>
-      </w:pPr>
-      <w:r>
-        <w:rPr>
-          <w:sz w:val="21"/>
-        </w:rPr>
-        <w:t>```{r cars}</w:t>
-      </w:r>
-    </w:p>
-    <w:p>
-      <w:pPr>
-        <w:spacing w:after="0" w:line="180" w:lineRule="exact"/>
-        <w:ind w:left="1440"/>
-        <w:rPr>
-          <w:sz w:val="21"/>
-        </w:rPr>
-      </w:pPr>
-      <w:r>
-        <w:rPr>
-          <w:sz w:val="21"/>
-        </w:rPr>
-        <w:t>summary(cars)  # code and output will display in the same time, if div is added</w:t>
-      </w:r>
-    </w:p>
-    <w:p>
-      <w:pPr>
-        <w:spacing w:after="0" w:line="180" w:lineRule="exact"/>
-        <w:ind w:left="1440"/>
-        <w:rPr>
-          <w:sz w:val="21"/>
-        </w:rPr>
-      </w:pPr>
-      <w:r>
-        <w:rPr>
-          <w:sz w:val="21"/>
-        </w:rPr>
-        <w:t>```</w:t>
-      </w:r>
-    </w:p>
-    <w:p>
-      <w:pPr>
-        <w:spacing w:after="0" w:line="180" w:lineRule="exact"/>
-        <w:ind w:left="1440"/>
-        <w:rPr>
-          <w:sz w:val="21"/>
-        </w:rPr>
-      </w:pPr>
-      <w:r>
-        <w:rPr>
-          <w:sz w:val="21"/>
-        </w:rPr>
-        <w:lastRenderedPageBreak/>
-        <w:t>&lt;/div&gt;</w:t>
-      </w:r>
-    </w:p>
-    <w:p>
-      <w:pPr>
-        <w:spacing w:after="0" w:line="180" w:lineRule="exact"/>
-        <w:ind w:left="1440"/>
-        <w:rPr>
-          <w:sz w:val="21"/>
-        </w:rPr>
-      </w:pPr>
-      <w:r>
-        <w:rPr>
-          <w:sz w:val="21"/>
-        </w:rPr>
-        <w:t>&lt;/ul&gt;</w:t>
-      </w:r>
-    </w:p>
-    <w:p>
-      <w:pPr>
-        <w:spacing w:after="0" w:line="180" w:lineRule="exact"/>
-        <w:ind w:left="1440"/>
-        <w:rPr>
-          <w:sz w:val="21"/>
-        </w:rPr>
-      </w:pPr>
-    </w:p>
-    <w:p>
-      <w:pPr>
-        <w:spacing w:after="0" w:line="180" w:lineRule="exact"/>
-        <w:ind w:left="1440"/>
-      </w:pPr>
-    </w:p>
-    <w:p>
-      <w:pPr>
-        <w:pStyle w:val="ListParagraph"/>
-        <w:numPr>
-          <w:ilvl w:val="0"/>
-          <w:numId w:val="2"/>
-        </w:numPr>
-      </w:pPr>
-      <w:r>
-        <w:t xml:space="preserve">This is </w:t>
-      </w:r>
     </w:p>
     <w:p>
       <w:pPr>
@@ -40911,7 +40947,7 @@
   <w:abstractNum w:abstractNumId="18" w15:restartNumberingAfterBreak="0">
     <w:nsid w:val="58E63D5D"/>
     <w:multiLevelType w:val="hybridMultilevel"/>
-    <w:tmpl w:val="A942B330"/>
+    <w:tmpl w:val="14A2CB1A"/>
     <w:lvl w:ilvl="0" w:tplc="04090001">
       <w:start w:val="1"/>
       <w:numFmt w:val="bullet"/>
@@ -40924,7 +40960,7 @@
         <w:rFonts w:ascii="Symbol" w:hAnsi="Symbol" w:hint="default"/>
       </w:rPr>
     </w:lvl>
-    <w:lvl w:ilvl="1" w:tplc="04090003" w:tentative="1">
+    <w:lvl w:ilvl="1" w:tplc="04090003">
       <w:start w:val="1"/>
       <w:numFmt w:val="bullet"/>
       <w:lvlText w:val="o"/>
@@ -42815,7 +42851,7 @@
 </file>
 
 <file path=customXml/itemProps1.xml><?xml version="1.0" encoding="utf-8"?>
-<ds:datastoreItem xmlns:ds="http://schemas.openxmlformats.org/officeDocument/2006/customXml" ds:itemID="{E5A4D0F4-C803-460F-9050-2F7220188A07}">
+<ds:datastoreItem xmlns:ds="http://schemas.openxmlformats.org/officeDocument/2006/customXml" ds:itemID="{230822A4-B3C8-4A0D-B433-30E6B5B6F52A}">
   <ds:schemaRefs>
     <ds:schemaRef ds:uri="http://schemas.openxmlformats.org/officeDocument/2006/bibliography"/>
   </ds:schemaRefs>

</xml_diff>